<commit_message>
ajustes mer y pruebas unitarias
</commit_message>
<xml_diff>
--- a/docs/Trimestre V/02_Ejecución_Pruebas_Unitarias/Documentación de pruebas unitarias.docx
+++ b/docs/Trimestre V/02_Ejecución_Pruebas_Unitarias/Documentación de pruebas unitarias.docx
@@ -300,14 +300,14 @@
           <w:bCs/>
           <w:lang w:val="es-ES"/>
         </w:rPr>
-        <w:t>Framework de Pruebas:</w:t>
+        <w:t>Base de Datos:</w:t>
       </w:r>
       <w:r>
         <w:rPr>
           <w:rFonts w:ascii="Times New Roman" w:hAnsi="Times New Roman" w:cs="Times New Roman"/>
           <w:lang w:val="es-ES"/>
         </w:rPr>
-        <w:t xml:space="preserve"> PHPUnit</w:t>
+        <w:t xml:space="preserve"> MySQL</w:t>
       </w:r>
     </w:p>
     <w:p>
@@ -329,14 +329,14 @@
           <w:bCs/>
           <w:lang w:val="es-ES"/>
         </w:rPr>
-        <w:t>Base de Datos:</w:t>
+        <w:t>Tablas Involucradas:</w:t>
       </w:r>
       <w:r>
         <w:rPr>
           <w:rFonts w:ascii="Times New Roman" w:hAnsi="Times New Roman" w:cs="Times New Roman"/>
           <w:lang w:val="es-ES"/>
         </w:rPr>
-        <w:t xml:space="preserve"> MySQL</w:t>
+        <w:t xml:space="preserve"> citas</w:t>
       </w:r>
     </w:p>
     <w:p>
@@ -358,15 +358,31 @@
           <w:bCs/>
           <w:lang w:val="es-ES"/>
         </w:rPr>
-        <w:t>Tablas Involucradas:</w:t>
+        <w:t>Controlador:</w:t>
       </w:r>
       <w:r>
         <w:rPr>
           <w:rFonts w:ascii="Times New Roman" w:hAnsi="Times New Roman" w:cs="Times New Roman"/>
           <w:lang w:val="es-ES"/>
         </w:rPr>
-        <w:t xml:space="preserve"> citas</w:t>
-      </w:r>
+        <w:t xml:space="preserve"> </w:t>
+      </w:r>
+      <w:proofErr w:type="spellStart"/>
+      <w:r>
+        <w:rPr>
+          <w:rFonts w:ascii="Times New Roman" w:hAnsi="Times New Roman" w:cs="Times New Roman"/>
+          <w:lang w:val="es-ES"/>
+        </w:rPr>
+        <w:t>formulario_c</w:t>
+      </w:r>
+      <w:r>
+        <w:rPr>
+          <w:rFonts w:ascii="Times New Roman" w:hAnsi="Times New Roman" w:cs="Times New Roman"/>
+          <w:lang w:val="es-ES"/>
+        </w:rPr>
+        <w:t>ontroller</w:t>
+      </w:r>
+      <w:proofErr w:type="spellEnd"/>
     </w:p>
     <w:p>
       <w:pPr>
@@ -387,106 +403,179 @@
           <w:bCs/>
           <w:lang w:val="es-ES"/>
         </w:rPr>
-        <w:t>Controlador:</w:t>
+        <w:t>Archivos Relacionados:</w:t>
       </w:r>
       <w:r>
         <w:rPr>
           <w:rFonts w:ascii="Times New Roman" w:hAnsi="Times New Roman" w:cs="Times New Roman"/>
           <w:lang w:val="es-ES"/>
         </w:rPr>
-        <w:t xml:space="preserve"> CitaController</w:t>
-      </w:r>
-    </w:p>
-    <w:p>
-      <w:pPr>
-        <w:numPr>
-          <w:ilvl w:val="0"/>
-          <w:numId w:val="11"/>
-        </w:numPr>
+        <w:t xml:space="preserve"> </w:t>
+      </w:r>
+      <w:proofErr w:type="spellStart"/>
+      <w:r>
+        <w:rPr>
+          <w:rFonts w:ascii="Times New Roman" w:hAnsi="Times New Roman" w:cs="Times New Roman"/>
+          <w:lang w:val="es-ES"/>
+        </w:rPr>
+        <w:t>Formulario</w:t>
+      </w:r>
+      <w:r>
+        <w:rPr>
+          <w:rFonts w:ascii="Times New Roman" w:hAnsi="Times New Roman" w:cs="Times New Roman"/>
+          <w:lang w:val="es-ES"/>
+        </w:rPr>
+        <w:t>_</w:t>
+      </w:r>
+      <w:r>
+        <w:rPr>
+          <w:rFonts w:ascii="Times New Roman" w:hAnsi="Times New Roman" w:cs="Times New Roman"/>
+          <w:lang w:val="es-ES"/>
+        </w:rPr>
+        <w:t>Controller.php</w:t>
+      </w:r>
+      <w:proofErr w:type="spellEnd"/>
+      <w:r>
+        <w:rPr>
+          <w:rFonts w:ascii="Times New Roman" w:hAnsi="Times New Roman" w:cs="Times New Roman"/>
+          <w:lang w:val="es-ES"/>
+        </w:rPr>
+        <w:t xml:space="preserve">, </w:t>
+      </w:r>
+      <w:proofErr w:type="spellStart"/>
+      <w:r>
+        <w:rPr>
+          <w:rFonts w:ascii="Times New Roman" w:hAnsi="Times New Roman" w:cs="Times New Roman"/>
+          <w:lang w:val="es-ES"/>
+        </w:rPr>
+        <w:t>Formulario</w:t>
+      </w:r>
+      <w:r>
+        <w:rPr>
+          <w:rFonts w:ascii="Times New Roman" w:hAnsi="Times New Roman" w:cs="Times New Roman"/>
+          <w:lang w:val="es-ES"/>
+        </w:rPr>
+        <w:t>.php</w:t>
+      </w:r>
+      <w:proofErr w:type="spellEnd"/>
+      <w:r>
+        <w:rPr>
+          <w:rFonts w:ascii="Times New Roman" w:hAnsi="Times New Roman" w:cs="Times New Roman"/>
+          <w:lang w:val="es-ES"/>
+        </w:rPr>
+        <w:t xml:space="preserve">, </w:t>
+      </w:r>
+      <w:proofErr w:type="spellStart"/>
+      <w:r>
+        <w:rPr>
+          <w:rFonts w:ascii="Times New Roman" w:hAnsi="Times New Roman" w:cs="Times New Roman"/>
+          <w:lang w:val="es-ES"/>
+        </w:rPr>
+        <w:t>create.php</w:t>
+      </w:r>
+      <w:proofErr w:type="spellEnd"/>
+      <w:r>
+        <w:rPr>
+          <w:rFonts w:ascii="Times New Roman" w:hAnsi="Times New Roman" w:cs="Times New Roman"/>
+          <w:lang w:val="es-ES"/>
+        </w:rPr>
+        <w:t xml:space="preserve">, </w:t>
+      </w:r>
+      <w:proofErr w:type="spellStart"/>
+      <w:r>
+        <w:rPr>
+          <w:rFonts w:ascii="Times New Roman" w:hAnsi="Times New Roman" w:cs="Times New Roman"/>
+          <w:lang w:val="es-ES"/>
+        </w:rPr>
+        <w:t>edit</w:t>
+      </w:r>
+      <w:r>
+        <w:rPr>
+          <w:rFonts w:ascii="Times New Roman" w:hAnsi="Times New Roman" w:cs="Times New Roman"/>
+          <w:lang w:val="es-ES"/>
+        </w:rPr>
+        <w:t>ar_cita</w:t>
+      </w:r>
+      <w:r>
+        <w:rPr>
+          <w:rFonts w:ascii="Times New Roman" w:hAnsi="Times New Roman" w:cs="Times New Roman"/>
+          <w:lang w:val="es-ES"/>
+        </w:rPr>
+        <w:t>.php</w:t>
+      </w:r>
+      <w:proofErr w:type="spellEnd"/>
+      <w:r>
+        <w:rPr>
+          <w:rFonts w:ascii="Times New Roman" w:hAnsi="Times New Roman" w:cs="Times New Roman"/>
+          <w:lang w:val="es-ES"/>
+        </w:rPr>
+        <w:t xml:space="preserve">, </w:t>
+      </w:r>
+      <w:r>
+        <w:rPr>
+          <w:rFonts w:ascii="Times New Roman" w:hAnsi="Times New Roman" w:cs="Times New Roman"/>
+          <w:lang w:val="es-ES"/>
+        </w:rPr>
+        <w:t>Calendario</w:t>
+      </w:r>
+      <w:r>
+        <w:rPr>
+          <w:rFonts w:ascii="Times New Roman" w:hAnsi="Times New Roman" w:cs="Times New Roman"/>
+          <w:lang w:val="es-ES"/>
+        </w:rPr>
+        <w:t>.php</w:t>
+      </w:r>
+      <w:r>
+        <w:rPr>
+          <w:rFonts w:ascii="Times New Roman" w:hAnsi="Times New Roman" w:cs="Times New Roman"/>
+          <w:lang w:val="es-ES"/>
+        </w:rPr>
+        <w:t xml:space="preserve">, </w:t>
+      </w:r>
+      <w:proofErr w:type="spellStart"/>
+      <w:r>
+        <w:rPr>
+          <w:rFonts w:ascii="Times New Roman" w:hAnsi="Times New Roman" w:cs="Times New Roman"/>
+          <w:lang w:val="es-ES"/>
+        </w:rPr>
+        <w:t>lista</w:t>
+      </w:r>
+      <w:r>
+        <w:rPr>
+          <w:rFonts w:ascii="Times New Roman" w:hAnsi="Times New Roman" w:cs="Times New Roman"/>
+          <w:lang w:val="es-ES"/>
+        </w:rPr>
+        <w:t>_</w:t>
+      </w:r>
+      <w:r>
+        <w:rPr>
+          <w:rFonts w:ascii="Times New Roman" w:hAnsi="Times New Roman" w:cs="Times New Roman"/>
+          <w:lang w:val="es-ES"/>
+        </w:rPr>
+        <w:t>citas.php</w:t>
+      </w:r>
+      <w:proofErr w:type="spellEnd"/>
+    </w:p>
+    <w:p>
+      <w:pPr>
         <w:spacing w:before="100" w:beforeAutospacing="1" w:after="100" w:afterAutospacing="1" w:line="276" w:lineRule="auto"/>
         <w:rPr>
-          <w:rFonts w:ascii="Times New Roman" w:hAnsi="Times New Roman" w:cs="Times New Roman"/>
-          <w:lang w:val="es-ES"/>
-        </w:rPr>
-      </w:pPr>
-      <w:r>
-        <w:rPr>
-          <w:rFonts w:ascii="Times New Roman" w:hAnsi="Times New Roman" w:cs="Times New Roman"/>
+          <w:rFonts w:ascii="Times New Roman" w:eastAsia="Times New Roman" w:hAnsi="Times New Roman" w:cs="Times New Roman"/>
+          <w:kern w:val="0"/>
+          <w:lang w:eastAsia="es-CO"/>
+          <w14:ligatures w14:val="none"/>
+        </w:rPr>
+      </w:pPr>
+      <w:r>
+        <w:rPr>
+          <w:rFonts w:ascii="Times New Roman" w:eastAsia="Times New Roman" w:hAnsi="Times New Roman" w:cs="Times New Roman"/>
           <w:b/>
           <w:bCs/>
-          <w:lang w:val="es-ES"/>
-        </w:rPr>
-        <w:t>Archivos Relacionados:</w:t>
-      </w:r>
-      <w:r>
-        <w:rPr>
-          <w:rFonts w:ascii="Times New Roman" w:hAnsi="Times New Roman" w:cs="Times New Roman"/>
-          <w:lang w:val="es-ES"/>
-        </w:rPr>
-        <w:t xml:space="preserve"> </w:t>
-      </w:r>
-      <w:r>
-        <w:rPr>
-          <w:rFonts w:ascii="Times New Roman" w:hAnsi="Times New Roman" w:cs="Times New Roman"/>
-          <w:lang w:val="es-ES"/>
-        </w:rPr>
-        <w:t>Formulario</w:t>
-      </w:r>
-      <w:r>
-        <w:rPr>
-          <w:rFonts w:ascii="Times New Roman" w:hAnsi="Times New Roman" w:cs="Times New Roman"/>
-          <w:lang w:val="es-ES"/>
-        </w:rPr>
-        <w:t xml:space="preserve">Controller.php, </w:t>
-      </w:r>
-      <w:r>
-        <w:rPr>
-          <w:rFonts w:ascii="Times New Roman" w:hAnsi="Times New Roman" w:cs="Times New Roman"/>
-          <w:lang w:val="es-ES"/>
-        </w:rPr>
-        <w:t>Formulario</w:t>
-      </w:r>
-      <w:r>
-        <w:rPr>
-          <w:rFonts w:ascii="Times New Roman" w:hAnsi="Times New Roman" w:cs="Times New Roman"/>
-          <w:lang w:val="es-ES"/>
-        </w:rPr>
-        <w:t>.php, create.php, edit</w:t>
-      </w:r>
-      <w:r>
-        <w:rPr>
-          <w:rFonts w:ascii="Times New Roman" w:hAnsi="Times New Roman" w:cs="Times New Roman"/>
-          <w:lang w:val="es-ES"/>
-        </w:rPr>
-        <w:t>ar_cita</w:t>
-      </w:r>
-      <w:r>
-        <w:rPr>
-          <w:rFonts w:ascii="Times New Roman" w:hAnsi="Times New Roman" w:cs="Times New Roman"/>
-          <w:lang w:val="es-ES"/>
-        </w:rPr>
-        <w:t xml:space="preserve">.php, </w:t>
-      </w:r>
-      <w:r>
-        <w:rPr>
-          <w:rFonts w:ascii="Times New Roman" w:hAnsi="Times New Roman" w:cs="Times New Roman"/>
-          <w:lang w:val="es-ES"/>
-        </w:rPr>
-        <w:t>Calendario</w:t>
-      </w:r>
-      <w:r>
-        <w:rPr>
-          <w:rFonts w:ascii="Times New Roman" w:hAnsi="Times New Roman" w:cs="Times New Roman"/>
-          <w:lang w:val="es-ES"/>
-        </w:rPr>
-        <w:t>.php</w:t>
-      </w:r>
-      <w:r>
-        <w:rPr>
-          <w:rFonts w:ascii="Times New Roman" w:hAnsi="Times New Roman" w:cs="Times New Roman"/>
-          <w:lang w:val="es-ES"/>
-        </w:rPr>
-        <w:t>, lista-citas.php</w:t>
+          <w:kern w:val="0"/>
+          <w:lang w:eastAsia="es-CO"/>
+          <w14:ligatures w14:val="none"/>
+        </w:rPr>
+        <w:t>4. Casos de Prueba</w:t>
       </w:r>
     </w:p>
     <w:p>
@@ -508,11 +597,15 @@
           <w:lang w:eastAsia="es-CO"/>
           <w14:ligatures w14:val="none"/>
         </w:rPr>
-        <w:t>4. Casos de Prueba</w:t>
-      </w:r>
-    </w:p>
-    <w:p>
-      <w:pPr>
+        <w:t>4.1. Caso de Prueba 1: Creación Exitosa de Cita</w:t>
+      </w:r>
+    </w:p>
+    <w:p>
+      <w:pPr>
+        <w:numPr>
+          <w:ilvl w:val="0"/>
+          <w:numId w:val="4"/>
+        </w:numPr>
         <w:spacing w:before="100" w:beforeAutospacing="1" w:after="100" w:afterAutospacing="1" w:line="276" w:lineRule="auto"/>
         <w:rPr>
           <w:rFonts w:ascii="Times New Roman" w:eastAsia="Times New Roman" w:hAnsi="Times New Roman" w:cs="Times New Roman"/>
@@ -530,7 +623,16 @@
           <w:lang w:eastAsia="es-CO"/>
           <w14:ligatures w14:val="none"/>
         </w:rPr>
-        <w:t>4.1. Caso de Prueba 1: Creación Exitosa de Cita</w:t>
+        <w:t>Descripción:</w:t>
+      </w:r>
+      <w:r>
+        <w:rPr>
+          <w:rFonts w:ascii="Times New Roman" w:eastAsia="Times New Roman" w:hAnsi="Times New Roman" w:cs="Times New Roman"/>
+          <w:kern w:val="0"/>
+          <w:lang w:eastAsia="es-CO"/>
+          <w14:ligatures w14:val="none"/>
+        </w:rPr>
+        <w:t xml:space="preserve"> Verificar que el controlador inserta correctamente los datos de una nueva cita en la base de datos.</w:t>
       </w:r>
     </w:p>
     <w:p>
@@ -556,16 +658,16 @@
           <w:lang w:eastAsia="es-CO"/>
           <w14:ligatures w14:val="none"/>
         </w:rPr>
-        <w:t>Descripción:</w:t>
-      </w:r>
-      <w:r>
-        <w:rPr>
-          <w:rFonts w:ascii="Times New Roman" w:eastAsia="Times New Roman" w:hAnsi="Times New Roman" w:cs="Times New Roman"/>
-          <w:kern w:val="0"/>
-          <w:lang w:eastAsia="es-CO"/>
-          <w14:ligatures w14:val="none"/>
-        </w:rPr>
-        <w:t xml:space="preserve"> Verificar que el controlador inserta correctamente los datos de una nueva cita en la base de datos.</w:t>
+        <w:t>Precondiciones:</w:t>
+      </w:r>
+      <w:r>
+        <w:rPr>
+          <w:rFonts w:ascii="Times New Roman" w:eastAsia="Times New Roman" w:hAnsi="Times New Roman" w:cs="Times New Roman"/>
+          <w:kern w:val="0"/>
+          <w:lang w:eastAsia="es-CO"/>
+          <w14:ligatures w14:val="none"/>
+        </w:rPr>
+        <w:t xml:space="preserve"> La hora y fecha seleccionadas no están reservadas.</w:t>
       </w:r>
     </w:p>
     <w:p>
@@ -591,16 +693,194 @@
           <w:lang w:eastAsia="es-CO"/>
           <w14:ligatures w14:val="none"/>
         </w:rPr>
-        <w:t>Precondiciones:</w:t>
-      </w:r>
-      <w:r>
-        <w:rPr>
-          <w:rFonts w:ascii="Times New Roman" w:eastAsia="Times New Roman" w:hAnsi="Times New Roman" w:cs="Times New Roman"/>
-          <w:kern w:val="0"/>
-          <w:lang w:eastAsia="es-CO"/>
-          <w14:ligatures w14:val="none"/>
-        </w:rPr>
-        <w:t xml:space="preserve"> La hora y fecha seleccionadas no están reservadas.</w:t>
+        <w:t>Datos de Entrada:</w:t>
+      </w:r>
+    </w:p>
+    <w:p>
+      <w:pPr>
+        <w:numPr>
+          <w:ilvl w:val="1"/>
+          <w:numId w:val="4"/>
+        </w:numPr>
+        <w:spacing w:before="100" w:beforeAutospacing="1" w:after="100" w:afterAutospacing="1" w:line="276" w:lineRule="auto"/>
+        <w:rPr>
+          <w:rFonts w:ascii="Times New Roman" w:eastAsia="Times New Roman" w:hAnsi="Times New Roman" w:cs="Times New Roman"/>
+          <w:kern w:val="0"/>
+          <w:lang w:eastAsia="es-CO"/>
+          <w14:ligatures w14:val="none"/>
+        </w:rPr>
+      </w:pPr>
+      <w:r>
+        <w:rPr>
+          <w:rFonts w:ascii="Times New Roman" w:eastAsia="Times New Roman" w:hAnsi="Times New Roman" w:cs="Times New Roman"/>
+          <w:kern w:val="0"/>
+          <w:lang w:eastAsia="es-CO"/>
+          <w14:ligatures w14:val="none"/>
+        </w:rPr>
+        <w:t xml:space="preserve">nombre_propietario: "Ana </w:t>
+      </w:r>
+      <w:r>
+        <w:rPr>
+          <w:rFonts w:ascii="Times New Roman" w:eastAsia="Times New Roman" w:hAnsi="Times New Roman" w:cs="Times New Roman"/>
+          <w:kern w:val="0"/>
+          <w:lang w:eastAsia="es-CO"/>
+          <w14:ligatures w14:val="none"/>
+        </w:rPr>
+        <w:t>Gómez</w:t>
+      </w:r>
+      <w:r>
+        <w:rPr>
+          <w:rFonts w:ascii="Times New Roman" w:eastAsia="Times New Roman" w:hAnsi="Times New Roman" w:cs="Times New Roman"/>
+          <w:kern w:val="0"/>
+          <w:lang w:eastAsia="es-CO"/>
+          <w14:ligatures w14:val="none"/>
+        </w:rPr>
+        <w:t>"</w:t>
+      </w:r>
+    </w:p>
+    <w:p>
+      <w:pPr>
+        <w:numPr>
+          <w:ilvl w:val="1"/>
+          <w:numId w:val="4"/>
+        </w:numPr>
+        <w:spacing w:before="100" w:beforeAutospacing="1" w:after="100" w:afterAutospacing="1" w:line="276" w:lineRule="auto"/>
+        <w:rPr>
+          <w:rFonts w:ascii="Times New Roman" w:eastAsia="Times New Roman" w:hAnsi="Times New Roman" w:cs="Times New Roman"/>
+          <w:kern w:val="0"/>
+          <w:lang w:eastAsia="es-CO"/>
+          <w14:ligatures w14:val="none"/>
+        </w:rPr>
+      </w:pPr>
+      <w:r>
+        <w:rPr>
+          <w:rFonts w:ascii="Times New Roman" w:eastAsia="Times New Roman" w:hAnsi="Times New Roman" w:cs="Times New Roman"/>
+          <w:kern w:val="0"/>
+          <w:lang w:eastAsia="es-CO"/>
+          <w14:ligatures w14:val="none"/>
+        </w:rPr>
+        <w:t>numero_contacto: "3112233445"</w:t>
+      </w:r>
+    </w:p>
+    <w:p>
+      <w:pPr>
+        <w:numPr>
+          <w:ilvl w:val="1"/>
+          <w:numId w:val="4"/>
+        </w:numPr>
+        <w:spacing w:before="100" w:beforeAutospacing="1" w:after="100" w:afterAutospacing="1" w:line="276" w:lineRule="auto"/>
+        <w:rPr>
+          <w:rFonts w:ascii="Times New Roman" w:eastAsia="Times New Roman" w:hAnsi="Times New Roman" w:cs="Times New Roman"/>
+          <w:kern w:val="0"/>
+          <w:lang w:eastAsia="es-CO"/>
+          <w14:ligatures w14:val="none"/>
+        </w:rPr>
+      </w:pPr>
+      <w:r>
+        <w:rPr>
+          <w:rFonts w:ascii="Times New Roman" w:eastAsia="Times New Roman" w:hAnsi="Times New Roman" w:cs="Times New Roman"/>
+          <w:kern w:val="0"/>
+          <w:lang w:eastAsia="es-CO"/>
+          <w14:ligatures w14:val="none"/>
+        </w:rPr>
+        <w:lastRenderedPageBreak/>
+        <w:t>nombre_mascota: "Max"</w:t>
+      </w:r>
+    </w:p>
+    <w:p>
+      <w:pPr>
+        <w:numPr>
+          <w:ilvl w:val="1"/>
+          <w:numId w:val="4"/>
+        </w:numPr>
+        <w:spacing w:before="100" w:beforeAutospacing="1" w:after="100" w:afterAutospacing="1" w:line="276" w:lineRule="auto"/>
+        <w:rPr>
+          <w:rFonts w:ascii="Times New Roman" w:eastAsia="Times New Roman" w:hAnsi="Times New Roman" w:cs="Times New Roman"/>
+          <w:kern w:val="0"/>
+          <w:lang w:eastAsia="es-CO"/>
+          <w14:ligatures w14:val="none"/>
+        </w:rPr>
+      </w:pPr>
+      <w:r>
+        <w:rPr>
+          <w:rFonts w:ascii="Times New Roman" w:eastAsia="Times New Roman" w:hAnsi="Times New Roman" w:cs="Times New Roman"/>
+          <w:kern w:val="0"/>
+          <w:lang w:eastAsia="es-CO"/>
+          <w14:ligatures w14:val="none"/>
+        </w:rPr>
+        <w:t>raza_mascota: "Labrador"</w:t>
+      </w:r>
+    </w:p>
+    <w:p>
+      <w:pPr>
+        <w:numPr>
+          <w:ilvl w:val="1"/>
+          <w:numId w:val="4"/>
+        </w:numPr>
+        <w:spacing w:before="100" w:beforeAutospacing="1" w:after="100" w:afterAutospacing="1" w:line="276" w:lineRule="auto"/>
+        <w:rPr>
+          <w:rFonts w:ascii="Times New Roman" w:eastAsia="Times New Roman" w:hAnsi="Times New Roman" w:cs="Times New Roman"/>
+          <w:kern w:val="0"/>
+          <w:lang w:eastAsia="es-CO"/>
+          <w14:ligatures w14:val="none"/>
+        </w:rPr>
+      </w:pPr>
+      <w:r>
+        <w:rPr>
+          <w:rFonts w:ascii="Times New Roman" w:eastAsia="Times New Roman" w:hAnsi="Times New Roman" w:cs="Times New Roman"/>
+          <w:kern w:val="0"/>
+          <w:lang w:eastAsia="es-CO"/>
+          <w14:ligatures w14:val="none"/>
+        </w:rPr>
+        <w:t>servicio: "Corte de Pelo"</w:t>
+      </w:r>
+    </w:p>
+    <w:p>
+      <w:pPr>
+        <w:numPr>
+          <w:ilvl w:val="1"/>
+          <w:numId w:val="4"/>
+        </w:numPr>
+        <w:spacing w:before="100" w:beforeAutospacing="1" w:after="100" w:afterAutospacing="1" w:line="276" w:lineRule="auto"/>
+        <w:rPr>
+          <w:rFonts w:ascii="Times New Roman" w:eastAsia="Times New Roman" w:hAnsi="Times New Roman" w:cs="Times New Roman"/>
+          <w:kern w:val="0"/>
+          <w:lang w:eastAsia="es-CO"/>
+          <w14:ligatures w14:val="none"/>
+        </w:rPr>
+      </w:pPr>
+      <w:r>
+        <w:rPr>
+          <w:rFonts w:ascii="Times New Roman" w:eastAsia="Times New Roman" w:hAnsi="Times New Roman" w:cs="Times New Roman"/>
+          <w:kern w:val="0"/>
+          <w:lang w:eastAsia="es-CO"/>
+          <w14:ligatures w14:val="none"/>
+        </w:rPr>
+        <w:t>fecha_cita: "2024-09-01"</w:t>
+      </w:r>
+    </w:p>
+    <w:p>
+      <w:pPr>
+        <w:numPr>
+          <w:ilvl w:val="1"/>
+          <w:numId w:val="4"/>
+        </w:numPr>
+        <w:spacing w:before="100" w:beforeAutospacing="1" w:after="100" w:afterAutospacing="1" w:line="276" w:lineRule="auto"/>
+        <w:rPr>
+          <w:rFonts w:ascii="Times New Roman" w:eastAsia="Times New Roman" w:hAnsi="Times New Roman" w:cs="Times New Roman"/>
+          <w:kern w:val="0"/>
+          <w:lang w:eastAsia="es-CO"/>
+          <w14:ligatures w14:val="none"/>
+        </w:rPr>
+      </w:pPr>
+      <w:r>
+        <w:rPr>
+          <w:rFonts w:ascii="Times New Roman" w:eastAsia="Times New Roman" w:hAnsi="Times New Roman" w:cs="Times New Roman"/>
+          <w:kern w:val="0"/>
+          <w:lang w:eastAsia="es-CO"/>
+          <w14:ligatures w14:val="none"/>
+        </w:rPr>
+        <w:t>hora_cita: "09:00 am"</w:t>
       </w:r>
     </w:p>
     <w:p>
@@ -626,202 +906,20 @@
           <w:lang w:eastAsia="es-CO"/>
           <w14:ligatures w14:val="none"/>
         </w:rPr>
-        <w:t>Datos de Entrada:</w:t>
-      </w:r>
-    </w:p>
-    <w:p>
-      <w:pPr>
-        <w:numPr>
-          <w:ilvl w:val="1"/>
-          <w:numId w:val="4"/>
-        </w:numPr>
-        <w:spacing w:before="100" w:beforeAutospacing="1" w:after="100" w:afterAutospacing="1" w:line="276" w:lineRule="auto"/>
-        <w:rPr>
-          <w:rFonts w:ascii="Times New Roman" w:eastAsia="Times New Roman" w:hAnsi="Times New Roman" w:cs="Times New Roman"/>
-          <w:kern w:val="0"/>
-          <w:lang w:eastAsia="es-CO"/>
-          <w14:ligatures w14:val="none"/>
-        </w:rPr>
-      </w:pPr>
-      <w:r>
-        <w:rPr>
-          <w:rFonts w:ascii="Times New Roman" w:eastAsia="Times New Roman" w:hAnsi="Times New Roman" w:cs="Times New Roman"/>
-          <w:kern w:val="0"/>
-          <w:lang w:eastAsia="es-CO"/>
-          <w14:ligatures w14:val="none"/>
-        </w:rPr>
-        <w:t xml:space="preserve">nombre_propietario: "Ana </w:t>
-      </w:r>
-      <w:r>
-        <w:rPr>
-          <w:rFonts w:ascii="Times New Roman" w:eastAsia="Times New Roman" w:hAnsi="Times New Roman" w:cs="Times New Roman"/>
-          <w:kern w:val="0"/>
-          <w:lang w:eastAsia="es-CO"/>
-          <w14:ligatures w14:val="none"/>
-        </w:rPr>
-        <w:t>Gómez</w:t>
-      </w:r>
-      <w:r>
-        <w:rPr>
-          <w:rFonts w:ascii="Times New Roman" w:eastAsia="Times New Roman" w:hAnsi="Times New Roman" w:cs="Times New Roman"/>
-          <w:kern w:val="0"/>
-          <w:lang w:eastAsia="es-CO"/>
-          <w14:ligatures w14:val="none"/>
-        </w:rPr>
-        <w:t>"</w:t>
-      </w:r>
-    </w:p>
-    <w:p>
-      <w:pPr>
-        <w:numPr>
-          <w:ilvl w:val="1"/>
-          <w:numId w:val="4"/>
-        </w:numPr>
-        <w:spacing w:before="100" w:beforeAutospacing="1" w:after="100" w:afterAutospacing="1" w:line="276" w:lineRule="auto"/>
-        <w:rPr>
-          <w:rFonts w:ascii="Times New Roman" w:eastAsia="Times New Roman" w:hAnsi="Times New Roman" w:cs="Times New Roman"/>
-          <w:kern w:val="0"/>
-          <w:lang w:eastAsia="es-CO"/>
-          <w14:ligatures w14:val="none"/>
-        </w:rPr>
-      </w:pPr>
-      <w:r>
-        <w:rPr>
-          <w:rFonts w:ascii="Times New Roman" w:eastAsia="Times New Roman" w:hAnsi="Times New Roman" w:cs="Times New Roman"/>
-          <w:kern w:val="0"/>
-          <w:lang w:eastAsia="es-CO"/>
-          <w14:ligatures w14:val="none"/>
-        </w:rPr>
-        <w:lastRenderedPageBreak/>
-        <w:t>numero_contacto: "3112233445"</w:t>
-      </w:r>
-    </w:p>
-    <w:p>
-      <w:pPr>
-        <w:numPr>
-          <w:ilvl w:val="1"/>
-          <w:numId w:val="4"/>
-        </w:numPr>
-        <w:spacing w:before="100" w:beforeAutospacing="1" w:after="100" w:afterAutospacing="1" w:line="276" w:lineRule="auto"/>
-        <w:rPr>
-          <w:rFonts w:ascii="Times New Roman" w:eastAsia="Times New Roman" w:hAnsi="Times New Roman" w:cs="Times New Roman"/>
-          <w:kern w:val="0"/>
-          <w:lang w:eastAsia="es-CO"/>
-          <w14:ligatures w14:val="none"/>
-        </w:rPr>
-      </w:pPr>
-      <w:r>
-        <w:rPr>
-          <w:rFonts w:ascii="Times New Roman" w:eastAsia="Times New Roman" w:hAnsi="Times New Roman" w:cs="Times New Roman"/>
-          <w:kern w:val="0"/>
-          <w:lang w:eastAsia="es-CO"/>
-          <w14:ligatures w14:val="none"/>
-        </w:rPr>
-        <w:t>nombre_mascota: "Max"</w:t>
-      </w:r>
-    </w:p>
-    <w:p>
-      <w:pPr>
-        <w:numPr>
-          <w:ilvl w:val="1"/>
-          <w:numId w:val="4"/>
-        </w:numPr>
-        <w:spacing w:before="100" w:beforeAutospacing="1" w:after="100" w:afterAutospacing="1" w:line="276" w:lineRule="auto"/>
-        <w:rPr>
-          <w:rFonts w:ascii="Times New Roman" w:eastAsia="Times New Roman" w:hAnsi="Times New Roman" w:cs="Times New Roman"/>
-          <w:kern w:val="0"/>
-          <w:lang w:eastAsia="es-CO"/>
-          <w14:ligatures w14:val="none"/>
-        </w:rPr>
-      </w:pPr>
-      <w:r>
-        <w:rPr>
-          <w:rFonts w:ascii="Times New Roman" w:eastAsia="Times New Roman" w:hAnsi="Times New Roman" w:cs="Times New Roman"/>
-          <w:kern w:val="0"/>
-          <w:lang w:eastAsia="es-CO"/>
-          <w14:ligatures w14:val="none"/>
-        </w:rPr>
-        <w:t>raza_mascota: "Labrador"</w:t>
-      </w:r>
-    </w:p>
-    <w:p>
-      <w:pPr>
-        <w:numPr>
-          <w:ilvl w:val="1"/>
-          <w:numId w:val="4"/>
-        </w:numPr>
-        <w:spacing w:before="100" w:beforeAutospacing="1" w:after="100" w:afterAutospacing="1" w:line="276" w:lineRule="auto"/>
-        <w:rPr>
-          <w:rFonts w:ascii="Times New Roman" w:eastAsia="Times New Roman" w:hAnsi="Times New Roman" w:cs="Times New Roman"/>
-          <w:kern w:val="0"/>
-          <w:lang w:eastAsia="es-CO"/>
-          <w14:ligatures w14:val="none"/>
-        </w:rPr>
-      </w:pPr>
-      <w:r>
-        <w:rPr>
-          <w:rFonts w:ascii="Times New Roman" w:eastAsia="Times New Roman" w:hAnsi="Times New Roman" w:cs="Times New Roman"/>
-          <w:kern w:val="0"/>
-          <w:lang w:eastAsia="es-CO"/>
-          <w14:ligatures w14:val="none"/>
-        </w:rPr>
-        <w:t>servicio: "Corte de Pelo"</w:t>
-      </w:r>
-    </w:p>
-    <w:p>
-      <w:pPr>
-        <w:numPr>
-          <w:ilvl w:val="1"/>
-          <w:numId w:val="4"/>
-        </w:numPr>
-        <w:spacing w:before="100" w:beforeAutospacing="1" w:after="100" w:afterAutospacing="1" w:line="276" w:lineRule="auto"/>
-        <w:rPr>
-          <w:rFonts w:ascii="Times New Roman" w:eastAsia="Times New Roman" w:hAnsi="Times New Roman" w:cs="Times New Roman"/>
-          <w:kern w:val="0"/>
-          <w:lang w:eastAsia="es-CO"/>
-          <w14:ligatures w14:val="none"/>
-        </w:rPr>
-      </w:pPr>
-      <w:r>
-        <w:rPr>
-          <w:rFonts w:ascii="Times New Roman" w:eastAsia="Times New Roman" w:hAnsi="Times New Roman" w:cs="Times New Roman"/>
-          <w:kern w:val="0"/>
-          <w:lang w:eastAsia="es-CO"/>
-          <w14:ligatures w14:val="none"/>
-        </w:rPr>
-        <w:t>fecha_cita: "2024-09-01"</w:t>
-      </w:r>
-    </w:p>
-    <w:p>
-      <w:pPr>
-        <w:numPr>
-          <w:ilvl w:val="1"/>
-          <w:numId w:val="4"/>
-        </w:numPr>
-        <w:spacing w:before="100" w:beforeAutospacing="1" w:after="100" w:afterAutospacing="1" w:line="276" w:lineRule="auto"/>
-        <w:rPr>
-          <w:rFonts w:ascii="Times New Roman" w:eastAsia="Times New Roman" w:hAnsi="Times New Roman" w:cs="Times New Roman"/>
-          <w:kern w:val="0"/>
-          <w:lang w:eastAsia="es-CO"/>
-          <w14:ligatures w14:val="none"/>
-        </w:rPr>
-      </w:pPr>
-      <w:r>
-        <w:rPr>
-          <w:rFonts w:ascii="Times New Roman" w:eastAsia="Times New Roman" w:hAnsi="Times New Roman" w:cs="Times New Roman"/>
-          <w:kern w:val="0"/>
-          <w:lang w:eastAsia="es-CO"/>
-          <w14:ligatures w14:val="none"/>
-        </w:rPr>
-        <w:t>hora_cita: "09:00 am"</w:t>
-      </w:r>
-    </w:p>
-    <w:p>
-      <w:pPr>
-        <w:numPr>
-          <w:ilvl w:val="0"/>
-          <w:numId w:val="4"/>
-        </w:numPr>
+        <w:t>Resultados Esperados:</w:t>
+      </w:r>
+      <w:r>
+        <w:rPr>
+          <w:rFonts w:ascii="Times New Roman" w:eastAsia="Times New Roman" w:hAnsi="Times New Roman" w:cs="Times New Roman"/>
+          <w:kern w:val="0"/>
+          <w:lang w:eastAsia="es-CO"/>
+          <w14:ligatures w14:val="none"/>
+        </w:rPr>
+        <w:t xml:space="preserve"> Se inserta correctamente la cita en la tabla citas, y el usuario recibe un mensaje de éxito.</w:t>
+      </w:r>
+    </w:p>
+    <w:p>
+      <w:pPr>
         <w:spacing w:before="100" w:beforeAutospacing="1" w:after="100" w:afterAutospacing="1" w:line="276" w:lineRule="auto"/>
         <w:rPr>
           <w:rFonts w:ascii="Times New Roman" w:eastAsia="Times New Roman" w:hAnsi="Times New Roman" w:cs="Times New Roman"/>
@@ -839,20 +937,15 @@
           <w:lang w:eastAsia="es-CO"/>
           <w14:ligatures w14:val="none"/>
         </w:rPr>
-        <w:t>Resultados Esperados:</w:t>
-      </w:r>
-      <w:r>
-        <w:rPr>
-          <w:rFonts w:ascii="Times New Roman" w:eastAsia="Times New Roman" w:hAnsi="Times New Roman" w:cs="Times New Roman"/>
-          <w:kern w:val="0"/>
-          <w:lang w:eastAsia="es-CO"/>
-          <w14:ligatures w14:val="none"/>
-        </w:rPr>
-        <w:t xml:space="preserve"> Se inserta correctamente la cita en la tabla citas, y el usuario recibe un mensaje de éxito.</w:t>
-      </w:r>
-    </w:p>
-    <w:p>
-      <w:pPr>
+        <w:t>4.2. Caso de Prueba 2: Actualización Exitosa de Cita</w:t>
+      </w:r>
+    </w:p>
+    <w:p>
+      <w:pPr>
+        <w:numPr>
+          <w:ilvl w:val="0"/>
+          <w:numId w:val="5"/>
+        </w:numPr>
         <w:spacing w:before="100" w:beforeAutospacing="1" w:after="100" w:afterAutospacing="1" w:line="276" w:lineRule="auto"/>
         <w:rPr>
           <w:rFonts w:ascii="Times New Roman" w:eastAsia="Times New Roman" w:hAnsi="Times New Roman" w:cs="Times New Roman"/>
@@ -870,7 +963,16 @@
           <w:lang w:eastAsia="es-CO"/>
           <w14:ligatures w14:val="none"/>
         </w:rPr>
-        <w:t>4.2. Caso de Prueba 2: Actualización Exitosa de Cita</w:t>
+        <w:t>Descripción:</w:t>
+      </w:r>
+      <w:r>
+        <w:rPr>
+          <w:rFonts w:ascii="Times New Roman" w:eastAsia="Times New Roman" w:hAnsi="Times New Roman" w:cs="Times New Roman"/>
+          <w:kern w:val="0"/>
+          <w:lang w:eastAsia="es-CO"/>
+          <w14:ligatures w14:val="none"/>
+        </w:rPr>
+        <w:t xml:space="preserve"> Verificar que el controlador actualiza correctamente los datos de una cita existente.</w:t>
       </w:r>
     </w:p>
     <w:p>
@@ -896,16 +998,16 @@
           <w:lang w:eastAsia="es-CO"/>
           <w14:ligatures w14:val="none"/>
         </w:rPr>
-        <w:t>Descripción:</w:t>
-      </w:r>
-      <w:r>
-        <w:rPr>
-          <w:rFonts w:ascii="Times New Roman" w:eastAsia="Times New Roman" w:hAnsi="Times New Roman" w:cs="Times New Roman"/>
-          <w:kern w:val="0"/>
-          <w:lang w:eastAsia="es-CO"/>
-          <w14:ligatures w14:val="none"/>
-        </w:rPr>
-        <w:t xml:space="preserve"> Verificar que el controlador actualiza correctamente los datos de una cita existente.</w:t>
+        <w:t>Precondiciones:</w:t>
+      </w:r>
+      <w:r>
+        <w:rPr>
+          <w:rFonts w:ascii="Times New Roman" w:eastAsia="Times New Roman" w:hAnsi="Times New Roman" w:cs="Times New Roman"/>
+          <w:kern w:val="0"/>
+          <w:lang w:eastAsia="es-CO"/>
+          <w14:ligatures w14:val="none"/>
+        </w:rPr>
+        <w:t xml:space="preserve"> Existe un registro de la cita en la base de datos.</w:t>
       </w:r>
     </w:p>
     <w:p>
@@ -931,16 +1033,193 @@
           <w:lang w:eastAsia="es-CO"/>
           <w14:ligatures w14:val="none"/>
         </w:rPr>
-        <w:t>Precondiciones:</w:t>
-      </w:r>
-      <w:r>
-        <w:rPr>
-          <w:rFonts w:ascii="Times New Roman" w:eastAsia="Times New Roman" w:hAnsi="Times New Roman" w:cs="Times New Roman"/>
-          <w:kern w:val="0"/>
-          <w:lang w:eastAsia="es-CO"/>
-          <w14:ligatures w14:val="none"/>
-        </w:rPr>
-        <w:t xml:space="preserve"> Existe un registro de la cita en la base de datos.</w:t>
+        <w:t>Datos de Entrada:</w:t>
+      </w:r>
+    </w:p>
+    <w:p>
+      <w:pPr>
+        <w:numPr>
+          <w:ilvl w:val="1"/>
+          <w:numId w:val="5"/>
+        </w:numPr>
+        <w:spacing w:before="100" w:beforeAutospacing="1" w:after="100" w:afterAutospacing="1" w:line="276" w:lineRule="auto"/>
+        <w:rPr>
+          <w:rFonts w:ascii="Times New Roman" w:eastAsia="Times New Roman" w:hAnsi="Times New Roman" w:cs="Times New Roman"/>
+          <w:kern w:val="0"/>
+          <w:lang w:eastAsia="es-CO"/>
+          <w14:ligatures w14:val="none"/>
+        </w:rPr>
+      </w:pPr>
+      <w:r>
+        <w:rPr>
+          <w:rFonts w:ascii="Times New Roman" w:eastAsia="Times New Roman" w:hAnsi="Times New Roman" w:cs="Times New Roman"/>
+          <w:kern w:val="0"/>
+          <w:lang w:eastAsia="es-CO"/>
+          <w14:ligatures w14:val="none"/>
+        </w:rPr>
+        <w:t xml:space="preserve">nombre_propietario: "Ana </w:t>
+      </w:r>
+      <w:r>
+        <w:rPr>
+          <w:rFonts w:ascii="Times New Roman" w:eastAsia="Times New Roman" w:hAnsi="Times New Roman" w:cs="Times New Roman"/>
+          <w:kern w:val="0"/>
+          <w:lang w:eastAsia="es-CO"/>
+          <w14:ligatures w14:val="none"/>
+        </w:rPr>
+        <w:t>Gómez</w:t>
+      </w:r>
+      <w:r>
+        <w:rPr>
+          <w:rFonts w:ascii="Times New Roman" w:eastAsia="Times New Roman" w:hAnsi="Times New Roman" w:cs="Times New Roman"/>
+          <w:kern w:val="0"/>
+          <w:lang w:eastAsia="es-CO"/>
+          <w14:ligatures w14:val="none"/>
+        </w:rPr>
+        <w:t>"</w:t>
+      </w:r>
+    </w:p>
+    <w:p>
+      <w:pPr>
+        <w:numPr>
+          <w:ilvl w:val="1"/>
+          <w:numId w:val="5"/>
+        </w:numPr>
+        <w:spacing w:before="100" w:beforeAutospacing="1" w:after="100" w:afterAutospacing="1" w:line="276" w:lineRule="auto"/>
+        <w:rPr>
+          <w:rFonts w:ascii="Times New Roman" w:eastAsia="Times New Roman" w:hAnsi="Times New Roman" w:cs="Times New Roman"/>
+          <w:kern w:val="0"/>
+          <w:lang w:eastAsia="es-CO"/>
+          <w14:ligatures w14:val="none"/>
+        </w:rPr>
+      </w:pPr>
+      <w:r>
+        <w:rPr>
+          <w:rFonts w:ascii="Times New Roman" w:eastAsia="Times New Roman" w:hAnsi="Times New Roman" w:cs="Times New Roman"/>
+          <w:kern w:val="0"/>
+          <w:lang w:eastAsia="es-CO"/>
+          <w14:ligatures w14:val="none"/>
+        </w:rPr>
+        <w:t>numero_contacto: "3112233445"</w:t>
+      </w:r>
+    </w:p>
+    <w:p>
+      <w:pPr>
+        <w:numPr>
+          <w:ilvl w:val="1"/>
+          <w:numId w:val="5"/>
+        </w:numPr>
+        <w:spacing w:before="100" w:beforeAutospacing="1" w:after="100" w:afterAutospacing="1" w:line="276" w:lineRule="auto"/>
+        <w:rPr>
+          <w:rFonts w:ascii="Times New Roman" w:eastAsia="Times New Roman" w:hAnsi="Times New Roman" w:cs="Times New Roman"/>
+          <w:kern w:val="0"/>
+          <w:lang w:eastAsia="es-CO"/>
+          <w14:ligatures w14:val="none"/>
+        </w:rPr>
+      </w:pPr>
+      <w:r>
+        <w:rPr>
+          <w:rFonts w:ascii="Times New Roman" w:eastAsia="Times New Roman" w:hAnsi="Times New Roman" w:cs="Times New Roman"/>
+          <w:kern w:val="0"/>
+          <w:lang w:eastAsia="es-CO"/>
+          <w14:ligatures w14:val="none"/>
+        </w:rPr>
+        <w:t>nombre_mascota: "Max"</w:t>
+      </w:r>
+    </w:p>
+    <w:p>
+      <w:pPr>
+        <w:numPr>
+          <w:ilvl w:val="1"/>
+          <w:numId w:val="5"/>
+        </w:numPr>
+        <w:spacing w:before="100" w:beforeAutospacing="1" w:after="100" w:afterAutospacing="1" w:line="276" w:lineRule="auto"/>
+        <w:rPr>
+          <w:rFonts w:ascii="Times New Roman" w:eastAsia="Times New Roman" w:hAnsi="Times New Roman" w:cs="Times New Roman"/>
+          <w:kern w:val="0"/>
+          <w:lang w:eastAsia="es-CO"/>
+          <w14:ligatures w14:val="none"/>
+        </w:rPr>
+      </w:pPr>
+      <w:r>
+        <w:rPr>
+          <w:rFonts w:ascii="Times New Roman" w:eastAsia="Times New Roman" w:hAnsi="Times New Roman" w:cs="Times New Roman"/>
+          <w:kern w:val="0"/>
+          <w:lang w:eastAsia="es-CO"/>
+          <w14:ligatures w14:val="none"/>
+        </w:rPr>
+        <w:t>raza_mascota: "Labrador"</w:t>
+      </w:r>
+    </w:p>
+    <w:p>
+      <w:pPr>
+        <w:numPr>
+          <w:ilvl w:val="1"/>
+          <w:numId w:val="5"/>
+        </w:numPr>
+        <w:spacing w:before="100" w:beforeAutospacing="1" w:after="100" w:afterAutospacing="1" w:line="276" w:lineRule="auto"/>
+        <w:rPr>
+          <w:rFonts w:ascii="Times New Roman" w:eastAsia="Times New Roman" w:hAnsi="Times New Roman" w:cs="Times New Roman"/>
+          <w:kern w:val="0"/>
+          <w:lang w:eastAsia="es-CO"/>
+          <w14:ligatures w14:val="none"/>
+        </w:rPr>
+      </w:pPr>
+      <w:r>
+        <w:rPr>
+          <w:rFonts w:ascii="Times New Roman" w:eastAsia="Times New Roman" w:hAnsi="Times New Roman" w:cs="Times New Roman"/>
+          <w:kern w:val="0"/>
+          <w:lang w:eastAsia="es-CO"/>
+          <w14:ligatures w14:val="none"/>
+        </w:rPr>
+        <w:t>servicio: "Corte de Pelo y Vacunación"</w:t>
+      </w:r>
+    </w:p>
+    <w:p>
+      <w:pPr>
+        <w:numPr>
+          <w:ilvl w:val="1"/>
+          <w:numId w:val="5"/>
+        </w:numPr>
+        <w:spacing w:before="100" w:beforeAutospacing="1" w:after="100" w:afterAutospacing="1" w:line="276" w:lineRule="auto"/>
+        <w:rPr>
+          <w:rFonts w:ascii="Times New Roman" w:eastAsia="Times New Roman" w:hAnsi="Times New Roman" w:cs="Times New Roman"/>
+          <w:kern w:val="0"/>
+          <w:lang w:eastAsia="es-CO"/>
+          <w14:ligatures w14:val="none"/>
+        </w:rPr>
+      </w:pPr>
+      <w:r>
+        <w:rPr>
+          <w:rFonts w:ascii="Times New Roman" w:eastAsia="Times New Roman" w:hAnsi="Times New Roman" w:cs="Times New Roman"/>
+          <w:kern w:val="0"/>
+          <w:lang w:eastAsia="es-CO"/>
+          <w14:ligatures w14:val="none"/>
+        </w:rPr>
+        <w:t>fecha_cita: "2024-09-02"</w:t>
+      </w:r>
+    </w:p>
+    <w:p>
+      <w:pPr>
+        <w:numPr>
+          <w:ilvl w:val="1"/>
+          <w:numId w:val="5"/>
+        </w:numPr>
+        <w:spacing w:before="100" w:beforeAutospacing="1" w:after="100" w:afterAutospacing="1" w:line="276" w:lineRule="auto"/>
+        <w:rPr>
+          <w:rFonts w:ascii="Times New Roman" w:eastAsia="Times New Roman" w:hAnsi="Times New Roman" w:cs="Times New Roman"/>
+          <w:kern w:val="0"/>
+          <w:lang w:eastAsia="es-CO"/>
+          <w14:ligatures w14:val="none"/>
+        </w:rPr>
+      </w:pPr>
+      <w:r>
+        <w:rPr>
+          <w:rFonts w:ascii="Times New Roman" w:eastAsia="Times New Roman" w:hAnsi="Times New Roman" w:cs="Times New Roman"/>
+          <w:kern w:val="0"/>
+          <w:lang w:eastAsia="es-CO"/>
+          <w14:ligatures w14:val="none"/>
+        </w:rPr>
+        <w:t>hora_cita: "11:00"</w:t>
       </w:r>
     </w:p>
     <w:p>
@@ -966,201 +1245,20 @@
           <w:lang w:eastAsia="es-CO"/>
           <w14:ligatures w14:val="none"/>
         </w:rPr>
-        <w:t>Datos de Entrada:</w:t>
-      </w:r>
-    </w:p>
-    <w:p>
-      <w:pPr>
-        <w:numPr>
-          <w:ilvl w:val="1"/>
-          <w:numId w:val="5"/>
-        </w:numPr>
-        <w:spacing w:before="100" w:beforeAutospacing="1" w:after="100" w:afterAutospacing="1" w:line="276" w:lineRule="auto"/>
-        <w:rPr>
-          <w:rFonts w:ascii="Times New Roman" w:eastAsia="Times New Roman" w:hAnsi="Times New Roman" w:cs="Times New Roman"/>
-          <w:kern w:val="0"/>
-          <w:lang w:eastAsia="es-CO"/>
-          <w14:ligatures w14:val="none"/>
-        </w:rPr>
-      </w:pPr>
-      <w:r>
-        <w:rPr>
-          <w:rFonts w:ascii="Times New Roman" w:eastAsia="Times New Roman" w:hAnsi="Times New Roman" w:cs="Times New Roman"/>
-          <w:kern w:val="0"/>
-          <w:lang w:eastAsia="es-CO"/>
-          <w14:ligatures w14:val="none"/>
-        </w:rPr>
-        <w:t xml:space="preserve">nombre_propietario: "Ana </w:t>
-      </w:r>
-      <w:r>
-        <w:rPr>
-          <w:rFonts w:ascii="Times New Roman" w:eastAsia="Times New Roman" w:hAnsi="Times New Roman" w:cs="Times New Roman"/>
-          <w:kern w:val="0"/>
-          <w:lang w:eastAsia="es-CO"/>
-          <w14:ligatures w14:val="none"/>
-        </w:rPr>
-        <w:t>Gómez</w:t>
-      </w:r>
-      <w:r>
-        <w:rPr>
-          <w:rFonts w:ascii="Times New Roman" w:eastAsia="Times New Roman" w:hAnsi="Times New Roman" w:cs="Times New Roman"/>
-          <w:kern w:val="0"/>
-          <w:lang w:eastAsia="es-CO"/>
-          <w14:ligatures w14:val="none"/>
-        </w:rPr>
-        <w:t>"</w:t>
-      </w:r>
-    </w:p>
-    <w:p>
-      <w:pPr>
-        <w:numPr>
-          <w:ilvl w:val="1"/>
-          <w:numId w:val="5"/>
-        </w:numPr>
-        <w:spacing w:before="100" w:beforeAutospacing="1" w:after="100" w:afterAutospacing="1" w:line="276" w:lineRule="auto"/>
-        <w:rPr>
-          <w:rFonts w:ascii="Times New Roman" w:eastAsia="Times New Roman" w:hAnsi="Times New Roman" w:cs="Times New Roman"/>
-          <w:kern w:val="0"/>
-          <w:lang w:eastAsia="es-CO"/>
-          <w14:ligatures w14:val="none"/>
-        </w:rPr>
-      </w:pPr>
-      <w:r>
-        <w:rPr>
-          <w:rFonts w:ascii="Times New Roman" w:eastAsia="Times New Roman" w:hAnsi="Times New Roman" w:cs="Times New Roman"/>
-          <w:kern w:val="0"/>
-          <w:lang w:eastAsia="es-CO"/>
-          <w14:ligatures w14:val="none"/>
-        </w:rPr>
-        <w:t>numero_contacto: "3112233445"</w:t>
-      </w:r>
-    </w:p>
-    <w:p>
-      <w:pPr>
-        <w:numPr>
-          <w:ilvl w:val="1"/>
-          <w:numId w:val="5"/>
-        </w:numPr>
-        <w:spacing w:before="100" w:beforeAutospacing="1" w:after="100" w:afterAutospacing="1" w:line="276" w:lineRule="auto"/>
-        <w:rPr>
-          <w:rFonts w:ascii="Times New Roman" w:eastAsia="Times New Roman" w:hAnsi="Times New Roman" w:cs="Times New Roman"/>
-          <w:kern w:val="0"/>
-          <w:lang w:eastAsia="es-CO"/>
-          <w14:ligatures w14:val="none"/>
-        </w:rPr>
-      </w:pPr>
-      <w:r>
-        <w:rPr>
-          <w:rFonts w:ascii="Times New Roman" w:eastAsia="Times New Roman" w:hAnsi="Times New Roman" w:cs="Times New Roman"/>
-          <w:kern w:val="0"/>
-          <w:lang w:eastAsia="es-CO"/>
-          <w14:ligatures w14:val="none"/>
-        </w:rPr>
-        <w:t>nombre_mascota: "Max"</w:t>
-      </w:r>
-    </w:p>
-    <w:p>
-      <w:pPr>
-        <w:numPr>
-          <w:ilvl w:val="1"/>
-          <w:numId w:val="5"/>
-        </w:numPr>
-        <w:spacing w:before="100" w:beforeAutospacing="1" w:after="100" w:afterAutospacing="1" w:line="276" w:lineRule="auto"/>
-        <w:rPr>
-          <w:rFonts w:ascii="Times New Roman" w:eastAsia="Times New Roman" w:hAnsi="Times New Roman" w:cs="Times New Roman"/>
-          <w:kern w:val="0"/>
-          <w:lang w:eastAsia="es-CO"/>
-          <w14:ligatures w14:val="none"/>
-        </w:rPr>
-      </w:pPr>
-      <w:r>
-        <w:rPr>
-          <w:rFonts w:ascii="Times New Roman" w:eastAsia="Times New Roman" w:hAnsi="Times New Roman" w:cs="Times New Roman"/>
-          <w:kern w:val="0"/>
-          <w:lang w:eastAsia="es-CO"/>
-          <w14:ligatures w14:val="none"/>
-        </w:rPr>
-        <w:t>raza_mascota: "Labrador"</w:t>
-      </w:r>
-    </w:p>
-    <w:p>
-      <w:pPr>
-        <w:numPr>
-          <w:ilvl w:val="1"/>
-          <w:numId w:val="5"/>
-        </w:numPr>
-        <w:spacing w:before="100" w:beforeAutospacing="1" w:after="100" w:afterAutospacing="1" w:line="276" w:lineRule="auto"/>
-        <w:rPr>
-          <w:rFonts w:ascii="Times New Roman" w:eastAsia="Times New Roman" w:hAnsi="Times New Roman" w:cs="Times New Roman"/>
-          <w:kern w:val="0"/>
-          <w:lang w:eastAsia="es-CO"/>
-          <w14:ligatures w14:val="none"/>
-        </w:rPr>
-      </w:pPr>
-      <w:r>
-        <w:rPr>
-          <w:rFonts w:ascii="Times New Roman" w:eastAsia="Times New Roman" w:hAnsi="Times New Roman" w:cs="Times New Roman"/>
-          <w:kern w:val="0"/>
-          <w:lang w:eastAsia="es-CO"/>
-          <w14:ligatures w14:val="none"/>
-        </w:rPr>
-        <w:t>servicio: "Corte de Pelo y Vacunación"</w:t>
-      </w:r>
-    </w:p>
-    <w:p>
-      <w:pPr>
-        <w:numPr>
-          <w:ilvl w:val="1"/>
-          <w:numId w:val="5"/>
-        </w:numPr>
-        <w:spacing w:before="100" w:beforeAutospacing="1" w:after="100" w:afterAutospacing="1" w:line="276" w:lineRule="auto"/>
-        <w:rPr>
-          <w:rFonts w:ascii="Times New Roman" w:eastAsia="Times New Roman" w:hAnsi="Times New Roman" w:cs="Times New Roman"/>
-          <w:kern w:val="0"/>
-          <w:lang w:eastAsia="es-CO"/>
-          <w14:ligatures w14:val="none"/>
-        </w:rPr>
-      </w:pPr>
-      <w:r>
-        <w:rPr>
-          <w:rFonts w:ascii="Times New Roman" w:eastAsia="Times New Roman" w:hAnsi="Times New Roman" w:cs="Times New Roman"/>
-          <w:kern w:val="0"/>
-          <w:lang w:eastAsia="es-CO"/>
-          <w14:ligatures w14:val="none"/>
-        </w:rPr>
-        <w:t>fecha_cita: "2024-09-02"</w:t>
-      </w:r>
-    </w:p>
-    <w:p>
-      <w:pPr>
-        <w:numPr>
-          <w:ilvl w:val="1"/>
-          <w:numId w:val="5"/>
-        </w:numPr>
-        <w:spacing w:before="100" w:beforeAutospacing="1" w:after="100" w:afterAutospacing="1" w:line="276" w:lineRule="auto"/>
-        <w:rPr>
-          <w:rFonts w:ascii="Times New Roman" w:eastAsia="Times New Roman" w:hAnsi="Times New Roman" w:cs="Times New Roman"/>
-          <w:kern w:val="0"/>
-          <w:lang w:eastAsia="es-CO"/>
-          <w14:ligatures w14:val="none"/>
-        </w:rPr>
-      </w:pPr>
-      <w:r>
-        <w:rPr>
-          <w:rFonts w:ascii="Times New Roman" w:eastAsia="Times New Roman" w:hAnsi="Times New Roman" w:cs="Times New Roman"/>
-          <w:kern w:val="0"/>
-          <w:lang w:eastAsia="es-CO"/>
-          <w14:ligatures w14:val="none"/>
-        </w:rPr>
-        <w:t>hora_cita: "11:00"</w:t>
-      </w:r>
-    </w:p>
-    <w:p>
-      <w:pPr>
-        <w:numPr>
-          <w:ilvl w:val="0"/>
-          <w:numId w:val="5"/>
-        </w:numPr>
+        <w:t>Resultados Esperados:</w:t>
+      </w:r>
+      <w:r>
+        <w:rPr>
+          <w:rFonts w:ascii="Times New Roman" w:eastAsia="Times New Roman" w:hAnsi="Times New Roman" w:cs="Times New Roman"/>
+          <w:kern w:val="0"/>
+          <w:lang w:eastAsia="es-CO"/>
+          <w14:ligatures w14:val="none"/>
+        </w:rPr>
+        <w:t xml:space="preserve"> Se actualizan correctamente los datos en la tabla citas, y el usuario recibe un mensaje de éxito.</w:t>
+      </w:r>
+    </w:p>
+    <w:p>
+      <w:pPr>
         <w:spacing w:before="100" w:beforeAutospacing="1" w:after="100" w:afterAutospacing="1" w:line="276" w:lineRule="auto"/>
         <w:rPr>
           <w:rFonts w:ascii="Times New Roman" w:eastAsia="Times New Roman" w:hAnsi="Times New Roman" w:cs="Times New Roman"/>
@@ -1178,20 +1276,15 @@
           <w:lang w:eastAsia="es-CO"/>
           <w14:ligatures w14:val="none"/>
         </w:rPr>
-        <w:t>Resultados Esperados:</w:t>
-      </w:r>
-      <w:r>
-        <w:rPr>
-          <w:rFonts w:ascii="Times New Roman" w:eastAsia="Times New Roman" w:hAnsi="Times New Roman" w:cs="Times New Roman"/>
-          <w:kern w:val="0"/>
-          <w:lang w:eastAsia="es-CO"/>
-          <w14:ligatures w14:val="none"/>
-        </w:rPr>
-        <w:t xml:space="preserve"> Se actualizan correctamente los datos en la tabla citas, y el usuario recibe un mensaje de éxito.</w:t>
-      </w:r>
-    </w:p>
-    <w:p>
-      <w:pPr>
+        <w:t>4.3. Caso de Prueba 3: Eliminación Exitosa de Cita</w:t>
+      </w:r>
+    </w:p>
+    <w:p>
+      <w:pPr>
+        <w:numPr>
+          <w:ilvl w:val="0"/>
+          <w:numId w:val="6"/>
+        </w:numPr>
         <w:spacing w:before="100" w:beforeAutospacing="1" w:after="100" w:afterAutospacing="1" w:line="276" w:lineRule="auto"/>
         <w:rPr>
           <w:rFonts w:ascii="Times New Roman" w:eastAsia="Times New Roman" w:hAnsi="Times New Roman" w:cs="Times New Roman"/>
@@ -1209,7 +1302,16 @@
           <w:lang w:eastAsia="es-CO"/>
           <w14:ligatures w14:val="none"/>
         </w:rPr>
-        <w:t>4.3. Caso de Prueba 3: Eliminación Exitosa de Cita</w:t>
+        <w:t>Descripción:</w:t>
+      </w:r>
+      <w:r>
+        <w:rPr>
+          <w:rFonts w:ascii="Times New Roman" w:eastAsia="Times New Roman" w:hAnsi="Times New Roman" w:cs="Times New Roman"/>
+          <w:kern w:val="0"/>
+          <w:lang w:eastAsia="es-CO"/>
+          <w14:ligatures w14:val="none"/>
+        </w:rPr>
+        <w:t xml:space="preserve"> Verificar que el controlador elimina correctamente una cita existente.</w:t>
       </w:r>
     </w:p>
     <w:p>
@@ -1235,16 +1337,16 @@
           <w:lang w:eastAsia="es-CO"/>
           <w14:ligatures w14:val="none"/>
         </w:rPr>
-        <w:t>Descripción:</w:t>
-      </w:r>
-      <w:r>
-        <w:rPr>
-          <w:rFonts w:ascii="Times New Roman" w:eastAsia="Times New Roman" w:hAnsi="Times New Roman" w:cs="Times New Roman"/>
-          <w:kern w:val="0"/>
-          <w:lang w:eastAsia="es-CO"/>
-          <w14:ligatures w14:val="none"/>
-        </w:rPr>
-        <w:t xml:space="preserve"> Verificar que el controlador elimina correctamente una cita existente.</w:t>
+        <w:t>Precondiciones:</w:t>
+      </w:r>
+      <w:r>
+        <w:rPr>
+          <w:rFonts w:ascii="Times New Roman" w:eastAsia="Times New Roman" w:hAnsi="Times New Roman" w:cs="Times New Roman"/>
+          <w:kern w:val="0"/>
+          <w:lang w:eastAsia="es-CO"/>
+          <w14:ligatures w14:val="none"/>
+        </w:rPr>
+        <w:t xml:space="preserve"> Existe un registro de la cita en la base de datos.</w:t>
       </w:r>
     </w:p>
     <w:p>
@@ -1270,16 +1372,31 @@
           <w:lang w:eastAsia="es-CO"/>
           <w14:ligatures w14:val="none"/>
         </w:rPr>
-        <w:t>Precondiciones:</w:t>
-      </w:r>
-      <w:r>
-        <w:rPr>
-          <w:rFonts w:ascii="Times New Roman" w:eastAsia="Times New Roman" w:hAnsi="Times New Roman" w:cs="Times New Roman"/>
-          <w:kern w:val="0"/>
-          <w:lang w:eastAsia="es-CO"/>
-          <w14:ligatures w14:val="none"/>
-        </w:rPr>
-        <w:t xml:space="preserve"> Existe un registro de la cita en la base de datos.</w:t>
+        <w:t>Datos de Entrada:</w:t>
+      </w:r>
+    </w:p>
+    <w:p>
+      <w:pPr>
+        <w:numPr>
+          <w:ilvl w:val="1"/>
+          <w:numId w:val="6"/>
+        </w:numPr>
+        <w:spacing w:before="100" w:beforeAutospacing="1" w:after="100" w:afterAutospacing="1" w:line="276" w:lineRule="auto"/>
+        <w:rPr>
+          <w:rFonts w:ascii="Times New Roman" w:eastAsia="Times New Roman" w:hAnsi="Times New Roman" w:cs="Times New Roman"/>
+          <w:kern w:val="0"/>
+          <w:lang w:eastAsia="es-CO"/>
+          <w14:ligatures w14:val="none"/>
+        </w:rPr>
+      </w:pPr>
+      <w:r>
+        <w:rPr>
+          <w:rFonts w:ascii="Times New Roman" w:eastAsia="Times New Roman" w:hAnsi="Times New Roman" w:cs="Times New Roman"/>
+          <w:kern w:val="0"/>
+          <w:lang w:eastAsia="es-CO"/>
+          <w14:ligatures w14:val="none"/>
+        </w:rPr>
+        <w:t>id_cita: 2</w:t>
       </w:r>
     </w:p>
     <w:p>
@@ -1305,39 +1422,20 @@
           <w:lang w:eastAsia="es-CO"/>
           <w14:ligatures w14:val="none"/>
         </w:rPr>
-        <w:t>Datos de Entrada:</w:t>
-      </w:r>
-    </w:p>
-    <w:p>
-      <w:pPr>
-        <w:numPr>
-          <w:ilvl w:val="1"/>
-          <w:numId w:val="6"/>
-        </w:numPr>
-        <w:spacing w:before="100" w:beforeAutospacing="1" w:after="100" w:afterAutospacing="1" w:line="276" w:lineRule="auto"/>
-        <w:rPr>
-          <w:rFonts w:ascii="Times New Roman" w:eastAsia="Times New Roman" w:hAnsi="Times New Roman" w:cs="Times New Roman"/>
-          <w:kern w:val="0"/>
-          <w:lang w:eastAsia="es-CO"/>
-          <w14:ligatures w14:val="none"/>
-        </w:rPr>
-      </w:pPr>
-      <w:r>
-        <w:rPr>
-          <w:rFonts w:ascii="Times New Roman" w:eastAsia="Times New Roman" w:hAnsi="Times New Roman" w:cs="Times New Roman"/>
-          <w:kern w:val="0"/>
-          <w:lang w:eastAsia="es-CO"/>
-          <w14:ligatures w14:val="none"/>
-        </w:rPr>
-        <w:t>id_cita: 2</w:t>
-      </w:r>
-    </w:p>
-    <w:p>
-      <w:pPr>
-        <w:numPr>
-          <w:ilvl w:val="0"/>
-          <w:numId w:val="6"/>
-        </w:numPr>
+        <w:t>Resultados Esperados:</w:t>
+      </w:r>
+      <w:r>
+        <w:rPr>
+          <w:rFonts w:ascii="Times New Roman" w:eastAsia="Times New Roman" w:hAnsi="Times New Roman" w:cs="Times New Roman"/>
+          <w:kern w:val="0"/>
+          <w:lang w:eastAsia="es-CO"/>
+          <w14:ligatures w14:val="none"/>
+        </w:rPr>
+        <w:t xml:space="preserve"> La cita se elimina de la tabla citas, y el usuario recibe un mensaje de confirmación.</w:t>
+      </w:r>
+    </w:p>
+    <w:p>
+      <w:pPr>
         <w:spacing w:before="100" w:beforeAutospacing="1" w:after="100" w:afterAutospacing="1" w:line="276" w:lineRule="auto"/>
         <w:rPr>
           <w:rFonts w:ascii="Times New Roman" w:eastAsia="Times New Roman" w:hAnsi="Times New Roman" w:cs="Times New Roman"/>
@@ -1355,20 +1453,15 @@
           <w:lang w:eastAsia="es-CO"/>
           <w14:ligatures w14:val="none"/>
         </w:rPr>
-        <w:t>Resultados Esperados:</w:t>
-      </w:r>
-      <w:r>
-        <w:rPr>
-          <w:rFonts w:ascii="Times New Roman" w:eastAsia="Times New Roman" w:hAnsi="Times New Roman" w:cs="Times New Roman"/>
-          <w:kern w:val="0"/>
-          <w:lang w:eastAsia="es-CO"/>
-          <w14:ligatures w14:val="none"/>
-        </w:rPr>
-        <w:t xml:space="preserve"> La cita se elimina de la tabla citas, y el usuario recibe un mensaje de confirmación.</w:t>
-      </w:r>
-    </w:p>
-    <w:p>
-      <w:pPr>
+        <w:t>4.4. Caso de Prueba 4: Carga Exitosa de Citas</w:t>
+      </w:r>
+    </w:p>
+    <w:p>
+      <w:pPr>
+        <w:numPr>
+          <w:ilvl w:val="0"/>
+          <w:numId w:val="7"/>
+        </w:numPr>
         <w:spacing w:before="100" w:beforeAutospacing="1" w:after="100" w:afterAutospacing="1" w:line="276" w:lineRule="auto"/>
         <w:rPr>
           <w:rFonts w:ascii="Times New Roman" w:eastAsia="Times New Roman" w:hAnsi="Times New Roman" w:cs="Times New Roman"/>
@@ -1386,7 +1479,16 @@
           <w:lang w:eastAsia="es-CO"/>
           <w14:ligatures w14:val="none"/>
         </w:rPr>
-        <w:t>4.4. Caso de Prueba 4: Carga Exitosa de Citas</w:t>
+        <w:t>Descripción:</w:t>
+      </w:r>
+      <w:r>
+        <w:rPr>
+          <w:rFonts w:ascii="Times New Roman" w:eastAsia="Times New Roman" w:hAnsi="Times New Roman" w:cs="Times New Roman"/>
+          <w:kern w:val="0"/>
+          <w:lang w:eastAsia="es-CO"/>
+          <w14:ligatures w14:val="none"/>
+        </w:rPr>
+        <w:t xml:space="preserve"> Verificar que el controlador carga y muestra correctamente las citas desde la base de datos.</w:t>
       </w:r>
     </w:p>
     <w:p>
@@ -1412,16 +1514,16 @@
           <w:lang w:eastAsia="es-CO"/>
           <w14:ligatures w14:val="none"/>
         </w:rPr>
-        <w:t>Descripción:</w:t>
-      </w:r>
-      <w:r>
-        <w:rPr>
-          <w:rFonts w:ascii="Times New Roman" w:eastAsia="Times New Roman" w:hAnsi="Times New Roman" w:cs="Times New Roman"/>
-          <w:kern w:val="0"/>
-          <w:lang w:eastAsia="es-CO"/>
-          <w14:ligatures w14:val="none"/>
-        </w:rPr>
-        <w:t xml:space="preserve"> Verificar que el controlador carga y muestra correctamente las citas desde la base de datos.</w:t>
+        <w:t>Precondiciones:</w:t>
+      </w:r>
+      <w:r>
+        <w:rPr>
+          <w:rFonts w:ascii="Times New Roman" w:eastAsia="Times New Roman" w:hAnsi="Times New Roman" w:cs="Times New Roman"/>
+          <w:kern w:val="0"/>
+          <w:lang w:eastAsia="es-CO"/>
+          <w14:ligatures w14:val="none"/>
+        </w:rPr>
+        <w:t xml:space="preserve"> Existen registros de citas en la base de datos.</w:t>
       </w:r>
     </w:p>
     <w:p>
@@ -1447,16 +1549,16 @@
           <w:lang w:eastAsia="es-CO"/>
           <w14:ligatures w14:val="none"/>
         </w:rPr>
-        <w:t>Precondiciones:</w:t>
-      </w:r>
-      <w:r>
-        <w:rPr>
-          <w:rFonts w:ascii="Times New Roman" w:eastAsia="Times New Roman" w:hAnsi="Times New Roman" w:cs="Times New Roman"/>
-          <w:kern w:val="0"/>
-          <w:lang w:eastAsia="es-CO"/>
-          <w14:ligatures w14:val="none"/>
-        </w:rPr>
-        <w:t xml:space="preserve"> Existen registros de citas en la base de datos.</w:t>
+        <w:t>Datos de Entrada:</w:t>
+      </w:r>
+      <w:r>
+        <w:rPr>
+          <w:rFonts w:ascii="Times New Roman" w:eastAsia="Times New Roman" w:hAnsi="Times New Roman" w:cs="Times New Roman"/>
+          <w:kern w:val="0"/>
+          <w:lang w:eastAsia="es-CO"/>
+          <w14:ligatures w14:val="none"/>
+        </w:rPr>
+        <w:t xml:space="preserve"> No aplica.</w:t>
       </w:r>
     </w:p>
     <w:p>
@@ -1482,24 +1584,38 @@
           <w:lang w:eastAsia="es-CO"/>
           <w14:ligatures w14:val="none"/>
         </w:rPr>
-        <w:t>Datos de Entrada:</w:t>
-      </w:r>
-      <w:r>
-        <w:rPr>
-          <w:rFonts w:ascii="Times New Roman" w:eastAsia="Times New Roman" w:hAnsi="Times New Roman" w:cs="Times New Roman"/>
-          <w:kern w:val="0"/>
-          <w:lang w:eastAsia="es-CO"/>
-          <w14:ligatures w14:val="none"/>
-        </w:rPr>
-        <w:t xml:space="preserve"> No aplica.</w:t>
-      </w:r>
-    </w:p>
-    <w:p>
-      <w:pPr>
-        <w:numPr>
-          <w:ilvl w:val="0"/>
-          <w:numId w:val="7"/>
-        </w:numPr>
+        <w:t>Resultados Esperados:</w:t>
+      </w:r>
+      <w:r>
+        <w:rPr>
+          <w:rFonts w:ascii="Times New Roman" w:eastAsia="Times New Roman" w:hAnsi="Times New Roman" w:cs="Times New Roman"/>
+          <w:kern w:val="0"/>
+          <w:lang w:eastAsia="es-CO"/>
+          <w14:ligatures w14:val="none"/>
+        </w:rPr>
+        <w:t xml:space="preserve"> Las citas se muestran correctamente en la vista </w:t>
+      </w:r>
+      <w:r>
+        <w:rPr>
+          <w:rFonts w:ascii="Times New Roman" w:eastAsia="Times New Roman" w:hAnsi="Times New Roman" w:cs="Times New Roman"/>
+          <w:kern w:val="0"/>
+          <w:lang w:eastAsia="es-CO"/>
+          <w14:ligatures w14:val="none"/>
+        </w:rPr>
+        <w:t>lista_citas</w:t>
+      </w:r>
+      <w:r>
+        <w:rPr>
+          <w:rFonts w:ascii="Times New Roman" w:eastAsia="Times New Roman" w:hAnsi="Times New Roman" w:cs="Times New Roman"/>
+          <w:kern w:val="0"/>
+          <w:lang w:eastAsia="es-CO"/>
+          <w14:ligatures w14:val="none"/>
+        </w:rPr>
+        <w:t>.php.</w:t>
+      </w:r>
+    </w:p>
+    <w:p>
+      <w:pPr>
         <w:spacing w:before="100" w:beforeAutospacing="1" w:after="100" w:afterAutospacing="1" w:line="276" w:lineRule="auto"/>
         <w:rPr>
           <w:rFonts w:ascii="Times New Roman" w:eastAsia="Times New Roman" w:hAnsi="Times New Roman" w:cs="Times New Roman"/>
@@ -1518,55 +1634,6 @@
           <w14:ligatures w14:val="none"/>
         </w:rPr>
         <w:lastRenderedPageBreak/>
-        <w:t>Resultados Esperados:</w:t>
-      </w:r>
-      <w:r>
-        <w:rPr>
-          <w:rFonts w:ascii="Times New Roman" w:eastAsia="Times New Roman" w:hAnsi="Times New Roman" w:cs="Times New Roman"/>
-          <w:kern w:val="0"/>
-          <w:lang w:eastAsia="es-CO"/>
-          <w14:ligatures w14:val="none"/>
-        </w:rPr>
-        <w:t xml:space="preserve"> Las citas se muestran correctamente en la vista </w:t>
-      </w:r>
-      <w:r>
-        <w:rPr>
-          <w:rFonts w:ascii="Times New Roman" w:eastAsia="Times New Roman" w:hAnsi="Times New Roman" w:cs="Times New Roman"/>
-          <w:kern w:val="0"/>
-          <w:lang w:eastAsia="es-CO"/>
-          <w14:ligatures w14:val="none"/>
-        </w:rPr>
-        <w:t>lista_citas</w:t>
-      </w:r>
-      <w:r>
-        <w:rPr>
-          <w:rFonts w:ascii="Times New Roman" w:eastAsia="Times New Roman" w:hAnsi="Times New Roman" w:cs="Times New Roman"/>
-          <w:kern w:val="0"/>
-          <w:lang w:eastAsia="es-CO"/>
-          <w14:ligatures w14:val="none"/>
-        </w:rPr>
-        <w:t>.php.</w:t>
-      </w:r>
-    </w:p>
-    <w:p>
-      <w:pPr>
-        <w:spacing w:before="100" w:beforeAutospacing="1" w:after="100" w:afterAutospacing="1" w:line="276" w:lineRule="auto"/>
-        <w:rPr>
-          <w:rFonts w:ascii="Times New Roman" w:eastAsia="Times New Roman" w:hAnsi="Times New Roman" w:cs="Times New Roman"/>
-          <w:kern w:val="0"/>
-          <w:lang w:eastAsia="es-CO"/>
-          <w14:ligatures w14:val="none"/>
-        </w:rPr>
-      </w:pPr>
-      <w:r>
-        <w:rPr>
-          <w:rFonts w:ascii="Times New Roman" w:eastAsia="Times New Roman" w:hAnsi="Times New Roman" w:cs="Times New Roman"/>
-          <w:b/>
-          <w:bCs/>
-          <w:kern w:val="0"/>
-          <w:lang w:eastAsia="es-CO"/>
-          <w14:ligatures w14:val="none"/>
-        </w:rPr>
         <w:t>4.5. Caso de Prueba 5: Registro Fallido por Validación</w:t>
       </w:r>
     </w:p>
@@ -2072,10 +2139,39 @@
       <w:r>
         <w:lastRenderedPageBreak/>
         <w:drawing>
-          <wp:inline distT="0" distB="0" distL="0" distR="0" wp14:anchorId="125C2F91" wp14:editId="091D21F5">
-            <wp:extent cx="5612130" cy="5029835"/>
-            <wp:effectExtent l="0" t="0" r="7620" b="0"/>
-            <wp:docPr id="1017435184" name="Imagen 1"/>
+          <wp:anchor distT="0" distB="0" distL="114300" distR="114300" simplePos="0" relativeHeight="251658240" behindDoc="1" locked="0" layoutInCell="1" allowOverlap="1" wp14:anchorId="34A44A62" wp14:editId="1E4BD7BD">
+            <wp:simplePos x="0" y="0"/>
+            <wp:positionH relativeFrom="column">
+              <wp:posOffset>-805814</wp:posOffset>
+            </wp:positionH>
+            <wp:positionV relativeFrom="paragraph">
+              <wp:posOffset>0</wp:posOffset>
+            </wp:positionV>
+            <wp:extent cx="7051976" cy="8671560"/>
+            <wp:effectExtent l="0" t="0" r="0" b="0"/>
+            <wp:wrapTight wrapText="bothSides">
+              <wp:wrapPolygon edited="0">
+                <wp:start x="0" y="0"/>
+                <wp:lineTo x="0" y="21543"/>
+                <wp:lineTo x="21532" y="21543"/>
+                <wp:lineTo x="21532" y="20025"/>
+                <wp:lineTo x="21065" y="19740"/>
+                <wp:lineTo x="21065" y="18981"/>
+                <wp:lineTo x="21532" y="18554"/>
+                <wp:lineTo x="21065" y="18221"/>
+                <wp:lineTo x="21065" y="17462"/>
+                <wp:lineTo x="21299" y="17462"/>
+                <wp:lineTo x="21532" y="17083"/>
+                <wp:lineTo x="21532" y="11104"/>
+                <wp:lineTo x="17856" y="10629"/>
+                <wp:lineTo x="17856" y="9870"/>
+                <wp:lineTo x="20540" y="9870"/>
+                <wp:lineTo x="21532" y="9680"/>
+                <wp:lineTo x="21532" y="0"/>
+                <wp:lineTo x="0" y="0"/>
+              </wp:wrapPolygon>
+            </wp:wrapTight>
+            <wp:docPr id="1577201994" name="Imagen 16"/>
             <wp:cNvGraphicFramePr>
               <a:graphicFrameLocks xmlns:a="http://schemas.openxmlformats.org/drawingml/2006/main" noChangeAspect="1"/>
             </wp:cNvGraphicFramePr>
@@ -2083,7 +2179,7 @@
               <a:graphicData uri="http://schemas.openxmlformats.org/drawingml/2006/picture">
                 <pic:pic xmlns:pic="http://schemas.openxmlformats.org/drawingml/2006/picture">
                   <pic:nvPicPr>
-                    <pic:cNvPr id="0" name="Picture 1"/>
+                    <pic:cNvPr id="0" name="Picture 408"/>
                     <pic:cNvPicPr>
                       <a:picLocks noChangeAspect="1" noChangeArrowheads="1"/>
                     </pic:cNvPicPr>
@@ -2104,7 +2200,7 @@
                   <pic:spPr bwMode="auto">
                     <a:xfrm>
                       <a:off x="0" y="0"/>
-                      <a:ext cx="5612130" cy="5029835"/>
+                      <a:ext cx="7051976" cy="8671560"/>
                     </a:xfrm>
                     <a:prstGeom prst="rect">
                       <a:avLst/>
@@ -2117,7 +2213,13 @@
                 </pic:pic>
               </a:graphicData>
             </a:graphic>
-          </wp:inline>
+            <wp14:sizeRelH relativeFrom="margin">
+              <wp14:pctWidth>0</wp14:pctWidth>
+            </wp14:sizeRelH>
+            <wp14:sizeRelV relativeFrom="margin">
+              <wp14:pctHeight>0</wp14:pctHeight>
+            </wp14:sizeRelV>
+          </wp:anchor>
         </w:drawing>
       </w:r>
     </w:p>

</xml_diff>